<commit_message>
REQUIREMENT- additinal space to logical volume
</commit_message>
<xml_diff>
--- a/RHEL_Adm/hands_on.docx
+++ b/RHEL_Adm/hands_on.docx
@@ -1969,8 +1969,6 @@
         </w:rPr>
         <w:t>.</w:t>
       </w:r>
-      <w:bookmarkStart w:id="0" w:name="_GoBack"/>
-      <w:bookmarkEnd w:id="0"/>
     </w:p>
     <w:p>
       <w:pPr>
@@ -2581,6 +2579,1451 @@
         </w:rPr>
       </w:pPr>
     </w:p>
+    <w:p>
+      <w:pPr>
+        <w:pBdr>
+          <w:top w:val="single" w:sz="6" w:space="1" w:color="auto"/>
+          <w:bottom w:val="single" w:sz="6" w:space="1" w:color="auto"/>
+        </w:pBdr>
+        <w:spacing w:after="0"/>
+        <w:rPr>
+          <w:b/>
+          <w:sz w:val="28"/>
+          <w:szCs w:val="28"/>
+        </w:rPr>
+      </w:pPr>
+    </w:p>
+    <w:p>
+      <w:pPr>
+        <w:spacing w:after="0"/>
+        <w:rPr>
+          <w:b/>
+          <w:sz w:val="28"/>
+          <w:szCs w:val="28"/>
+        </w:rPr>
+      </w:pPr>
+    </w:p>
+    <w:p>
+      <w:pPr>
+        <w:spacing w:after="0"/>
+        <w:rPr>
+          <w:b/>
+        </w:rPr>
+      </w:pPr>
+    </w:p>
+    <w:p>
+      <w:pPr>
+        <w:spacing w:after="0"/>
+        <w:rPr>
+          <w:b/>
+        </w:rPr>
+      </w:pPr>
+    </w:p>
+    <w:p>
+      <w:pPr>
+        <w:spacing w:after="0"/>
+        <w:rPr>
+          <w:b/>
+        </w:rPr>
+      </w:pPr>
+    </w:p>
+    <w:p>
+      <w:pPr>
+        <w:spacing w:after="0"/>
+        <w:rPr>
+          <w:b/>
+        </w:rPr>
+      </w:pPr>
+    </w:p>
+    <w:p>
+      <w:pPr>
+        <w:spacing w:after="0"/>
+        <w:rPr>
+          <w:b/>
+        </w:rPr>
+      </w:pPr>
+    </w:p>
+    <w:p>
+      <w:pPr>
+        <w:spacing w:after="0"/>
+        <w:rPr>
+          <w:b/>
+        </w:rPr>
+      </w:pPr>
+    </w:p>
+    <w:p>
+      <w:pPr>
+        <w:spacing w:after="0"/>
+        <w:rPr>
+          <w:b/>
+        </w:rPr>
+      </w:pPr>
+    </w:p>
+    <w:p>
+      <w:pPr>
+        <w:spacing w:after="0"/>
+        <w:rPr>
+          <w:b/>
+        </w:rPr>
+      </w:pPr>
+    </w:p>
+    <w:p>
+      <w:pPr>
+        <w:spacing w:after="0"/>
+        <w:rPr>
+          <w:b/>
+        </w:rPr>
+      </w:pPr>
+    </w:p>
+    <w:p>
+      <w:pPr>
+        <w:spacing w:after="0"/>
+        <w:rPr>
+          <w:b/>
+        </w:rPr>
+      </w:pPr>
+    </w:p>
+    <w:p>
+      <w:pPr>
+        <w:spacing w:after="0"/>
+        <w:rPr>
+          <w:b/>
+        </w:rPr>
+      </w:pPr>
+    </w:p>
+    <w:p>
+      <w:pPr>
+        <w:spacing w:after="0"/>
+        <w:rPr>
+          <w:b/>
+        </w:rPr>
+      </w:pPr>
+    </w:p>
+    <w:p>
+      <w:pPr>
+        <w:spacing w:after="0"/>
+        <w:rPr>
+          <w:b/>
+        </w:rPr>
+      </w:pPr>
+    </w:p>
+    <w:p>
+      <w:pPr>
+        <w:spacing w:after="0"/>
+        <w:rPr>
+          <w:b/>
+        </w:rPr>
+      </w:pPr>
+    </w:p>
+    <w:p>
+      <w:pPr>
+        <w:spacing w:after="0"/>
+        <w:rPr>
+          <w:b/>
+        </w:rPr>
+      </w:pPr>
+    </w:p>
+    <w:p>
+      <w:pPr>
+        <w:spacing w:after="0"/>
+        <w:rPr>
+          <w:b/>
+        </w:rPr>
+      </w:pPr>
+    </w:p>
+    <w:p>
+      <w:pPr>
+        <w:spacing w:after="0"/>
+        <w:rPr>
+          <w:b/>
+        </w:rPr>
+      </w:pPr>
+    </w:p>
+    <w:p>
+      <w:pPr>
+        <w:spacing w:after="0"/>
+        <w:rPr>
+          <w:b/>
+        </w:rPr>
+      </w:pPr>
+    </w:p>
+    <w:p>
+      <w:pPr>
+        <w:spacing w:after="0"/>
+        <w:rPr>
+          <w:b/>
+        </w:rPr>
+      </w:pPr>
+    </w:p>
+    <w:p>
+      <w:pPr>
+        <w:spacing w:after="0"/>
+        <w:rPr>
+          <w:b/>
+        </w:rPr>
+      </w:pPr>
+    </w:p>
+    <w:p>
+      <w:pPr>
+        <w:spacing w:after="0"/>
+        <w:rPr>
+          <w:b/>
+        </w:rPr>
+      </w:pPr>
+    </w:p>
+    <w:p>
+      <w:pPr>
+        <w:spacing w:after="0"/>
+        <w:rPr>
+          <w:b/>
+        </w:rPr>
+      </w:pPr>
+    </w:p>
+    <w:p>
+      <w:pPr>
+        <w:spacing w:after="0"/>
+        <w:rPr>
+          <w:b/>
+        </w:rPr>
+      </w:pPr>
+    </w:p>
+    <w:p>
+      <w:pPr>
+        <w:spacing w:after="0"/>
+        <w:rPr>
+          <w:b/>
+        </w:rPr>
+      </w:pPr>
+    </w:p>
+    <w:p>
+      <w:pPr>
+        <w:spacing w:after="0"/>
+        <w:rPr>
+          <w:b/>
+        </w:rPr>
+      </w:pPr>
+    </w:p>
+    <w:p>
+      <w:pPr>
+        <w:spacing w:after="0"/>
+        <w:rPr>
+          <w:b/>
+        </w:rPr>
+      </w:pPr>
+    </w:p>
+    <w:p>
+      <w:pPr>
+        <w:spacing w:after="0"/>
+        <w:rPr>
+          <w:b/>
+        </w:rPr>
+      </w:pPr>
+    </w:p>
+    <w:p>
+      <w:pPr>
+        <w:spacing w:after="0"/>
+        <w:rPr>
+          <w:b/>
+        </w:rPr>
+      </w:pPr>
+    </w:p>
+    <w:p>
+      <w:pPr>
+        <w:spacing w:after="0"/>
+        <w:rPr>
+          <w:b/>
+        </w:rPr>
+      </w:pPr>
+    </w:p>
+    <w:p>
+      <w:pPr>
+        <w:spacing w:after="0"/>
+      </w:pPr>
+      <w:r>
+        <w:rPr>
+          <w:b/>
+        </w:rPr>
+        <w:lastRenderedPageBreak/>
+        <w:t>Requirement</w:t>
+      </w:r>
+      <w:r>
+        <w:t>- Need additional 1</w:t>
+      </w:r>
+      <w:r>
+        <w:t xml:space="preserve"> GB space on ‘/sdb2_partitio’</w:t>
+      </w:r>
+    </w:p>
+    <w:p>
+      <w:pPr>
+        <w:spacing w:after="0"/>
+      </w:pPr>
+    </w:p>
+    <w:p>
+      <w:pPr>
+        <w:spacing w:after="0"/>
+      </w:pPr>
+      <w:r>
+        <w:rPr>
+          <w:noProof/>
+          <w:lang w:eastAsia="en-IN"/>
+        </w:rPr>
+        <w:drawing>
+          <wp:inline distT="0" distB="0" distL="0" distR="0" wp14:anchorId="13B9956D" wp14:editId="51A6372F">
+            <wp:extent cx="4808220" cy="1356360"/>
+            <wp:effectExtent l="19050" t="19050" r="11430" b="15240"/>
+            <wp:docPr id="21" name="Picture 21"/>
+            <wp:cNvGraphicFramePr>
+              <a:graphicFrameLocks xmlns:a="http://schemas.openxmlformats.org/drawingml/2006/main" noChangeAspect="1"/>
+            </wp:cNvGraphicFramePr>
+            <a:graphic xmlns:a="http://schemas.openxmlformats.org/drawingml/2006/main">
+              <a:graphicData uri="http://schemas.openxmlformats.org/drawingml/2006/picture">
+                <pic:pic xmlns:pic="http://schemas.openxmlformats.org/drawingml/2006/picture">
+                  <pic:nvPicPr>
+                    <pic:cNvPr id="0" name=""/>
+                    <pic:cNvPicPr/>
+                  </pic:nvPicPr>
+                  <pic:blipFill>
+                    <a:blip r:embed="rId26"/>
+                    <a:stretch>
+                      <a:fillRect/>
+                    </a:stretch>
+                  </pic:blipFill>
+                  <pic:spPr>
+                    <a:xfrm>
+                      <a:off x="0" y="0"/>
+                      <a:ext cx="4808220" cy="1356360"/>
+                    </a:xfrm>
+                    <a:prstGeom prst="rect">
+                      <a:avLst/>
+                    </a:prstGeom>
+                    <a:ln>
+                      <a:solidFill>
+                        <a:schemeClr val="tx1"/>
+                      </a:solidFill>
+                    </a:ln>
+                  </pic:spPr>
+                </pic:pic>
+              </a:graphicData>
+            </a:graphic>
+          </wp:inline>
+        </w:drawing>
+      </w:r>
+    </w:p>
+    <w:p>
+      <w:pPr>
+        <w:spacing w:after="0"/>
+      </w:pPr>
+    </w:p>
+    <w:p>
+      <w:pPr>
+        <w:spacing w:after="0"/>
+      </w:pPr>
+      <w:r>
+        <w:t>As we can see, ‘/sdb2_partition’ has already 13 GB.</w:t>
+      </w:r>
+      <w:r>
+        <w:t xml:space="preserve"> And we want to take it up to 14</w:t>
+      </w:r>
+      <w:r>
+        <w:t xml:space="preserve"> GB.</w:t>
+      </w:r>
+    </w:p>
+    <w:p>
+      <w:pPr>
+        <w:spacing w:after="0"/>
+      </w:pPr>
+      <w:r>
+        <w:t>As we know, this is a logical volume space.</w:t>
+      </w:r>
+    </w:p>
+    <w:p>
+      <w:pPr>
+        <w:spacing w:after="0"/>
+      </w:pPr>
+    </w:p>
+    <w:p>
+      <w:pPr>
+        <w:pStyle w:val="ListParagraph"/>
+        <w:numPr>
+          <w:ilvl w:val="0"/>
+          <w:numId w:val="4"/>
+        </w:numPr>
+        <w:spacing w:after="0"/>
+      </w:pPr>
+      <w:r>
+        <w:t xml:space="preserve">Let us first </w:t>
+      </w:r>
+      <w:proofErr w:type="spellStart"/>
+      <w:r>
+        <w:t>unmout</w:t>
+      </w:r>
+      <w:proofErr w:type="spellEnd"/>
+      <w:r>
+        <w:t xml:space="preserve"> this </w:t>
+      </w:r>
+      <w:r>
+        <w:t>‘</w:t>
+      </w:r>
+      <w:r>
+        <w:t>/sdb2_partition</w:t>
+      </w:r>
+      <w:r>
+        <w:t>’</w:t>
+      </w:r>
+      <w:r>
+        <w:t xml:space="preserve">. Remove entry from </w:t>
+      </w:r>
+      <w:proofErr w:type="spellStart"/>
+      <w:r>
+        <w:t>fstable</w:t>
+      </w:r>
+      <w:proofErr w:type="spellEnd"/>
+      <w:r>
+        <w:t xml:space="preserve"> as well.</w:t>
+      </w:r>
+    </w:p>
+    <w:p>
+      <w:pPr>
+        <w:pStyle w:val="ListParagraph"/>
+        <w:spacing w:after="0"/>
+      </w:pPr>
+    </w:p>
+    <w:p>
+      <w:pPr>
+        <w:spacing w:after="0"/>
+      </w:pPr>
+      <w:r>
+        <w:rPr>
+          <w:noProof/>
+          <w:lang w:eastAsia="en-IN"/>
+        </w:rPr>
+        <w:drawing>
+          <wp:inline distT="0" distB="0" distL="0" distR="0" wp14:anchorId="250CC9A8" wp14:editId="1E17A48F">
+            <wp:extent cx="5943600" cy="3325495"/>
+            <wp:effectExtent l="19050" t="19050" r="19050" b="27305"/>
+            <wp:docPr id="22" name="Picture 22"/>
+            <wp:cNvGraphicFramePr>
+              <a:graphicFrameLocks xmlns:a="http://schemas.openxmlformats.org/drawingml/2006/main" noChangeAspect="1"/>
+            </wp:cNvGraphicFramePr>
+            <a:graphic xmlns:a="http://schemas.openxmlformats.org/drawingml/2006/main">
+              <a:graphicData uri="http://schemas.openxmlformats.org/drawingml/2006/picture">
+                <pic:pic xmlns:pic="http://schemas.openxmlformats.org/drawingml/2006/picture">
+                  <pic:nvPicPr>
+                    <pic:cNvPr id="0" name=""/>
+                    <pic:cNvPicPr/>
+                  </pic:nvPicPr>
+                  <pic:blipFill>
+                    <a:blip r:embed="rId27"/>
+                    <a:stretch>
+                      <a:fillRect/>
+                    </a:stretch>
+                  </pic:blipFill>
+                  <pic:spPr>
+                    <a:xfrm>
+                      <a:off x="0" y="0"/>
+                      <a:ext cx="5943600" cy="3325495"/>
+                    </a:xfrm>
+                    <a:prstGeom prst="rect">
+                      <a:avLst/>
+                    </a:prstGeom>
+                    <a:ln>
+                      <a:solidFill>
+                        <a:schemeClr val="tx1"/>
+                      </a:solidFill>
+                    </a:ln>
+                  </pic:spPr>
+                </pic:pic>
+              </a:graphicData>
+            </a:graphic>
+          </wp:inline>
+        </w:drawing>
+      </w:r>
+    </w:p>
+    <w:p>
+      <w:pPr>
+        <w:spacing w:after="0"/>
+      </w:pPr>
+    </w:p>
+    <w:p>
+      <w:pPr>
+        <w:pStyle w:val="ListParagraph"/>
+        <w:numPr>
+          <w:ilvl w:val="0"/>
+          <w:numId w:val="4"/>
+        </w:numPr>
+        <w:spacing w:after="0"/>
+      </w:pPr>
+      <w:r>
+        <w:t>We can use command ‘</w:t>
+      </w:r>
+      <w:proofErr w:type="spellStart"/>
+      <w:r>
+        <w:t>lvresize</w:t>
+      </w:r>
+      <w:proofErr w:type="spellEnd"/>
+      <w:r>
+        <w:t>’, but we should have enough free space on volume group. So, let’s check volume group info ‘</w:t>
+      </w:r>
+      <w:r>
+        <w:t>vol_group_sd_b2_c1</w:t>
+      </w:r>
+      <w:r>
+        <w:t>’. As we can see, there is no free space available.</w:t>
+      </w:r>
+    </w:p>
+    <w:p>
+      <w:pPr>
+        <w:spacing w:after="0"/>
+      </w:pPr>
+      <w:r>
+        <w:rPr>
+          <w:noProof/>
+          <w:lang w:eastAsia="en-IN"/>
+        </w:rPr>
+        <w:drawing>
+          <wp:inline distT="0" distB="0" distL="0" distR="0" wp14:anchorId="273FB933" wp14:editId="52B0A222">
+            <wp:extent cx="3707813" cy="2529840"/>
+            <wp:effectExtent l="19050" t="19050" r="26035" b="22860"/>
+            <wp:docPr id="23" name="Picture 23"/>
+            <wp:cNvGraphicFramePr>
+              <a:graphicFrameLocks xmlns:a="http://schemas.openxmlformats.org/drawingml/2006/main" noChangeAspect="1"/>
+            </wp:cNvGraphicFramePr>
+            <a:graphic xmlns:a="http://schemas.openxmlformats.org/drawingml/2006/main">
+              <a:graphicData uri="http://schemas.openxmlformats.org/drawingml/2006/picture">
+                <pic:pic xmlns:pic="http://schemas.openxmlformats.org/drawingml/2006/picture">
+                  <pic:nvPicPr>
+                    <pic:cNvPr id="0" name=""/>
+                    <pic:cNvPicPr/>
+                  </pic:nvPicPr>
+                  <pic:blipFill>
+                    <a:blip r:embed="rId28"/>
+                    <a:stretch>
+                      <a:fillRect/>
+                    </a:stretch>
+                  </pic:blipFill>
+                  <pic:spPr>
+                    <a:xfrm>
+                      <a:off x="0" y="0"/>
+                      <a:ext cx="3750259" cy="2558801"/>
+                    </a:xfrm>
+                    <a:prstGeom prst="rect">
+                      <a:avLst/>
+                    </a:prstGeom>
+                    <a:ln>
+                      <a:solidFill>
+                        <a:schemeClr val="tx1"/>
+                      </a:solidFill>
+                    </a:ln>
+                  </pic:spPr>
+                </pic:pic>
+              </a:graphicData>
+            </a:graphic>
+          </wp:inline>
+        </w:drawing>
+      </w:r>
+    </w:p>
+    <w:p>
+      <w:pPr>
+        <w:spacing w:after="0"/>
+      </w:pPr>
+    </w:p>
+    <w:p>
+      <w:pPr>
+        <w:pStyle w:val="ListParagraph"/>
+        <w:numPr>
+          <w:ilvl w:val="0"/>
+          <w:numId w:val="4"/>
+        </w:numPr>
+        <w:spacing w:after="0"/>
+      </w:pPr>
+      <w:r>
+        <w:lastRenderedPageBreak/>
+        <w:t xml:space="preserve">We need to create physical volume and add it to above group to resize logical volume. So we will create new </w:t>
+      </w:r>
+      <w:proofErr w:type="spellStart"/>
+      <w:r>
+        <w:t>partiion</w:t>
+      </w:r>
+      <w:proofErr w:type="spellEnd"/>
+      <w:r>
+        <w:t xml:space="preserve"> /sdb3 in ‘/</w:t>
+      </w:r>
+      <w:proofErr w:type="spellStart"/>
+      <w:r>
+        <w:t>dev</w:t>
+      </w:r>
+      <w:proofErr w:type="spellEnd"/>
+      <w:r>
+        <w:t>/</w:t>
+      </w:r>
+      <w:proofErr w:type="spellStart"/>
+      <w:r>
+        <w:t>sdb</w:t>
+      </w:r>
+      <w:proofErr w:type="spellEnd"/>
+      <w:r>
+        <w:t>’ of 2 GB. We have 4 GB left after two partitions of 3 GB each.</w:t>
+      </w:r>
+    </w:p>
+    <w:p>
+      <w:pPr>
+        <w:spacing w:after="0"/>
+      </w:pPr>
+      <w:r>
+        <w:rPr>
+          <w:noProof/>
+          <w:lang w:eastAsia="en-IN"/>
+        </w:rPr>
+        <w:drawing>
+          <wp:inline distT="0" distB="0" distL="0" distR="0" wp14:anchorId="7B6585B6" wp14:editId="57AFE917">
+            <wp:extent cx="5943600" cy="1577975"/>
+            <wp:effectExtent l="19050" t="19050" r="19050" b="22225"/>
+            <wp:docPr id="24" name="Picture 24"/>
+            <wp:cNvGraphicFramePr>
+              <a:graphicFrameLocks xmlns:a="http://schemas.openxmlformats.org/drawingml/2006/main" noChangeAspect="1"/>
+            </wp:cNvGraphicFramePr>
+            <a:graphic xmlns:a="http://schemas.openxmlformats.org/drawingml/2006/main">
+              <a:graphicData uri="http://schemas.openxmlformats.org/drawingml/2006/picture">
+                <pic:pic xmlns:pic="http://schemas.openxmlformats.org/drawingml/2006/picture">
+                  <pic:nvPicPr>
+                    <pic:cNvPr id="0" name=""/>
+                    <pic:cNvPicPr/>
+                  </pic:nvPicPr>
+                  <pic:blipFill>
+                    <a:blip r:embed="rId29"/>
+                    <a:stretch>
+                      <a:fillRect/>
+                    </a:stretch>
+                  </pic:blipFill>
+                  <pic:spPr>
+                    <a:xfrm>
+                      <a:off x="0" y="0"/>
+                      <a:ext cx="5943600" cy="1577975"/>
+                    </a:xfrm>
+                    <a:prstGeom prst="rect">
+                      <a:avLst/>
+                    </a:prstGeom>
+                    <a:ln>
+                      <a:solidFill>
+                        <a:schemeClr val="tx1"/>
+                      </a:solidFill>
+                    </a:ln>
+                  </pic:spPr>
+                </pic:pic>
+              </a:graphicData>
+            </a:graphic>
+          </wp:inline>
+        </w:drawing>
+      </w:r>
+    </w:p>
+    <w:p>
+      <w:pPr>
+        <w:spacing w:after="0"/>
+      </w:pPr>
+    </w:p>
+    <w:p>
+      <w:pPr>
+        <w:spacing w:after="0"/>
+      </w:pPr>
+      <w:r>
+        <w:rPr>
+          <w:noProof/>
+          <w:lang w:eastAsia="en-IN"/>
+        </w:rPr>
+        <w:drawing>
+          <wp:inline distT="0" distB="0" distL="0" distR="0" wp14:anchorId="255A8DEB" wp14:editId="7B20FAE1">
+            <wp:extent cx="5943600" cy="4043045"/>
+            <wp:effectExtent l="19050" t="19050" r="19050" b="14605"/>
+            <wp:docPr id="25" name="Picture 25"/>
+            <wp:cNvGraphicFramePr>
+              <a:graphicFrameLocks xmlns:a="http://schemas.openxmlformats.org/drawingml/2006/main" noChangeAspect="1"/>
+            </wp:cNvGraphicFramePr>
+            <a:graphic xmlns:a="http://schemas.openxmlformats.org/drawingml/2006/main">
+              <a:graphicData uri="http://schemas.openxmlformats.org/drawingml/2006/picture">
+                <pic:pic xmlns:pic="http://schemas.openxmlformats.org/drawingml/2006/picture">
+                  <pic:nvPicPr>
+                    <pic:cNvPr id="0" name=""/>
+                    <pic:cNvPicPr/>
+                  </pic:nvPicPr>
+                  <pic:blipFill>
+                    <a:blip r:embed="rId30"/>
+                    <a:stretch>
+                      <a:fillRect/>
+                    </a:stretch>
+                  </pic:blipFill>
+                  <pic:spPr>
+                    <a:xfrm>
+                      <a:off x="0" y="0"/>
+                      <a:ext cx="5943600" cy="4043045"/>
+                    </a:xfrm>
+                    <a:prstGeom prst="rect">
+                      <a:avLst/>
+                    </a:prstGeom>
+                    <a:ln>
+                      <a:solidFill>
+                        <a:schemeClr val="tx1"/>
+                      </a:solidFill>
+                    </a:ln>
+                  </pic:spPr>
+                </pic:pic>
+              </a:graphicData>
+            </a:graphic>
+          </wp:inline>
+        </w:drawing>
+      </w:r>
+    </w:p>
+    <w:p>
+      <w:pPr>
+        <w:spacing w:after="0"/>
+      </w:pPr>
+      <w:r>
+        <w:rPr>
+          <w:noProof/>
+          <w:lang w:eastAsia="en-IN"/>
+        </w:rPr>
+        <w:drawing>
+          <wp:inline distT="0" distB="0" distL="0" distR="0" wp14:anchorId="12E18D52" wp14:editId="35343181">
+            <wp:extent cx="5943600" cy="1665605"/>
+            <wp:effectExtent l="19050" t="19050" r="19050" b="10795"/>
+            <wp:docPr id="26" name="Picture 26"/>
+            <wp:cNvGraphicFramePr>
+              <a:graphicFrameLocks xmlns:a="http://schemas.openxmlformats.org/drawingml/2006/main" noChangeAspect="1"/>
+            </wp:cNvGraphicFramePr>
+            <a:graphic xmlns:a="http://schemas.openxmlformats.org/drawingml/2006/main">
+              <a:graphicData uri="http://schemas.openxmlformats.org/drawingml/2006/picture">
+                <pic:pic xmlns:pic="http://schemas.openxmlformats.org/drawingml/2006/picture">
+                  <pic:nvPicPr>
+                    <pic:cNvPr id="0" name=""/>
+                    <pic:cNvPicPr/>
+                  </pic:nvPicPr>
+                  <pic:blipFill>
+                    <a:blip r:embed="rId31"/>
+                    <a:stretch>
+                      <a:fillRect/>
+                    </a:stretch>
+                  </pic:blipFill>
+                  <pic:spPr>
+                    <a:xfrm>
+                      <a:off x="0" y="0"/>
+                      <a:ext cx="5943600" cy="1665605"/>
+                    </a:xfrm>
+                    <a:prstGeom prst="rect">
+                      <a:avLst/>
+                    </a:prstGeom>
+                    <a:ln>
+                      <a:solidFill>
+                        <a:schemeClr val="tx1"/>
+                      </a:solidFill>
+                    </a:ln>
+                  </pic:spPr>
+                </pic:pic>
+              </a:graphicData>
+            </a:graphic>
+          </wp:inline>
+        </w:drawing>
+      </w:r>
+    </w:p>
+    <w:p>
+      <w:pPr>
+        <w:spacing w:after="0"/>
+      </w:pPr>
+    </w:p>
+    <w:p>
+      <w:pPr>
+        <w:spacing w:after="0"/>
+      </w:pPr>
+    </w:p>
+    <w:p>
+      <w:pPr>
+        <w:spacing w:after="0"/>
+      </w:pPr>
+    </w:p>
+    <w:p>
+      <w:pPr>
+        <w:spacing w:after="0"/>
+      </w:pPr>
+    </w:p>
+    <w:p>
+      <w:pPr>
+        <w:spacing w:after="0"/>
+      </w:pPr>
+    </w:p>
+    <w:p>
+      <w:pPr>
+        <w:spacing w:after="0"/>
+      </w:pPr>
+    </w:p>
+    <w:p>
+      <w:pPr>
+        <w:spacing w:after="0"/>
+      </w:pPr>
+    </w:p>
+    <w:p>
+      <w:pPr>
+        <w:spacing w:after="0"/>
+      </w:pPr>
+    </w:p>
+    <w:p>
+      <w:pPr>
+        <w:pStyle w:val="ListParagraph"/>
+        <w:numPr>
+          <w:ilvl w:val="0"/>
+          <w:numId w:val="4"/>
+        </w:numPr>
+        <w:spacing w:after="0"/>
+      </w:pPr>
+      <w:r>
+        <w:lastRenderedPageBreak/>
+        <w:t>Create physical volume out of /</w:t>
+      </w:r>
+      <w:proofErr w:type="spellStart"/>
+      <w:r>
+        <w:t>dev</w:t>
+      </w:r>
+      <w:proofErr w:type="spellEnd"/>
+      <w:r>
+        <w:t>/sdb3</w:t>
+      </w:r>
+    </w:p>
+    <w:p>
+      <w:pPr>
+        <w:spacing w:after="0"/>
+      </w:pPr>
+      <w:r>
+        <w:rPr>
+          <w:noProof/>
+          <w:lang w:eastAsia="en-IN"/>
+        </w:rPr>
+        <w:drawing>
+          <wp:inline distT="0" distB="0" distL="0" distR="0" wp14:anchorId="2242740F" wp14:editId="6A6B393D">
+            <wp:extent cx="4884420" cy="2476500"/>
+            <wp:effectExtent l="19050" t="19050" r="11430" b="19050"/>
+            <wp:docPr id="27" name="Picture 27"/>
+            <wp:cNvGraphicFramePr>
+              <a:graphicFrameLocks xmlns:a="http://schemas.openxmlformats.org/drawingml/2006/main" noChangeAspect="1"/>
+            </wp:cNvGraphicFramePr>
+            <a:graphic xmlns:a="http://schemas.openxmlformats.org/drawingml/2006/main">
+              <a:graphicData uri="http://schemas.openxmlformats.org/drawingml/2006/picture">
+                <pic:pic xmlns:pic="http://schemas.openxmlformats.org/drawingml/2006/picture">
+                  <pic:nvPicPr>
+                    <pic:cNvPr id="0" name=""/>
+                    <pic:cNvPicPr/>
+                  </pic:nvPicPr>
+                  <pic:blipFill>
+                    <a:blip r:embed="rId32"/>
+                    <a:stretch>
+                      <a:fillRect/>
+                    </a:stretch>
+                  </pic:blipFill>
+                  <pic:spPr>
+                    <a:xfrm>
+                      <a:off x="0" y="0"/>
+                      <a:ext cx="4884420" cy="2476500"/>
+                    </a:xfrm>
+                    <a:prstGeom prst="rect">
+                      <a:avLst/>
+                    </a:prstGeom>
+                    <a:ln>
+                      <a:solidFill>
+                        <a:schemeClr val="tx1"/>
+                      </a:solidFill>
+                    </a:ln>
+                  </pic:spPr>
+                </pic:pic>
+              </a:graphicData>
+            </a:graphic>
+          </wp:inline>
+        </w:drawing>
+      </w:r>
+    </w:p>
+    <w:p>
+      <w:pPr>
+        <w:spacing w:after="0"/>
+      </w:pPr>
+    </w:p>
+    <w:p>
+      <w:pPr>
+        <w:spacing w:after="0"/>
+      </w:pPr>
+    </w:p>
+    <w:p>
+      <w:pPr>
+        <w:pStyle w:val="ListParagraph"/>
+        <w:numPr>
+          <w:ilvl w:val="0"/>
+          <w:numId w:val="4"/>
+        </w:numPr>
+        <w:spacing w:after="0"/>
+      </w:pPr>
+      <w:r>
+        <w:t xml:space="preserve">Now, we have volume group </w:t>
+      </w:r>
+      <w:r>
+        <w:t>‘</w:t>
+      </w:r>
+      <w:r>
+        <w:t>vol_group_sd_b2_c1</w:t>
+      </w:r>
+      <w:r>
+        <w:t>’. We will add ‘/</w:t>
+      </w:r>
+      <w:proofErr w:type="spellStart"/>
+      <w:r>
+        <w:t>dev</w:t>
+      </w:r>
+      <w:proofErr w:type="spellEnd"/>
+      <w:r>
+        <w:t>/sdb3’ partition to this volume group.</w:t>
+      </w:r>
+    </w:p>
+    <w:p>
+      <w:pPr>
+        <w:pStyle w:val="ListParagraph"/>
+        <w:spacing w:after="0"/>
+      </w:pPr>
+      <w:r>
+        <w:t>Check if ‘/</w:t>
+      </w:r>
+      <w:proofErr w:type="spellStart"/>
+      <w:r>
+        <w:t>dev</w:t>
+      </w:r>
+      <w:proofErr w:type="spellEnd"/>
+      <w:r>
+        <w:t xml:space="preserve">/sdb3’ is part of </w:t>
+      </w:r>
+      <w:r>
+        <w:t>’</w:t>
+      </w:r>
+      <w:r>
+        <w:t>vol_group_sd_b2_c1</w:t>
+      </w:r>
+      <w:r>
+        <w:t>’</w:t>
+      </w:r>
+      <w:r>
+        <w:t xml:space="preserve"> group.</w:t>
+      </w:r>
+    </w:p>
+    <w:p>
+      <w:pPr>
+        <w:spacing w:after="0"/>
+      </w:pPr>
+      <w:r>
+        <w:rPr>
+          <w:noProof/>
+          <w:lang w:eastAsia="en-IN"/>
+        </w:rPr>
+        <w:drawing>
+          <wp:inline distT="0" distB="0" distL="0" distR="0" wp14:anchorId="7841F0F6" wp14:editId="0AE1445C">
+            <wp:extent cx="5692140" cy="4191000"/>
+            <wp:effectExtent l="19050" t="19050" r="22860" b="19050"/>
+            <wp:docPr id="28" name="Picture 28"/>
+            <wp:cNvGraphicFramePr>
+              <a:graphicFrameLocks xmlns:a="http://schemas.openxmlformats.org/drawingml/2006/main" noChangeAspect="1"/>
+            </wp:cNvGraphicFramePr>
+            <a:graphic xmlns:a="http://schemas.openxmlformats.org/drawingml/2006/main">
+              <a:graphicData uri="http://schemas.openxmlformats.org/drawingml/2006/picture">
+                <pic:pic xmlns:pic="http://schemas.openxmlformats.org/drawingml/2006/picture">
+                  <pic:nvPicPr>
+                    <pic:cNvPr id="0" name=""/>
+                    <pic:cNvPicPr/>
+                  </pic:nvPicPr>
+                  <pic:blipFill>
+                    <a:blip r:embed="rId33"/>
+                    <a:stretch>
+                      <a:fillRect/>
+                    </a:stretch>
+                  </pic:blipFill>
+                  <pic:spPr>
+                    <a:xfrm>
+                      <a:off x="0" y="0"/>
+                      <a:ext cx="5692140" cy="4191000"/>
+                    </a:xfrm>
+                    <a:prstGeom prst="rect">
+                      <a:avLst/>
+                    </a:prstGeom>
+                    <a:ln>
+                      <a:solidFill>
+                        <a:schemeClr val="tx1"/>
+                      </a:solidFill>
+                    </a:ln>
+                  </pic:spPr>
+                </pic:pic>
+              </a:graphicData>
+            </a:graphic>
+          </wp:inline>
+        </w:drawing>
+      </w:r>
+    </w:p>
+    <w:p>
+      <w:pPr>
+        <w:spacing w:after="0"/>
+      </w:pPr>
+      <w:r>
+        <w:rPr>
+          <w:noProof/>
+          <w:lang w:eastAsia="en-IN"/>
+        </w:rPr>
+        <w:drawing>
+          <wp:inline distT="0" distB="0" distL="0" distR="0" wp14:anchorId="20A7CC43" wp14:editId="0E647B3E">
+            <wp:extent cx="4846320" cy="1805940"/>
+            <wp:effectExtent l="19050" t="19050" r="11430" b="22860"/>
+            <wp:docPr id="29" name="Picture 29"/>
+            <wp:cNvGraphicFramePr>
+              <a:graphicFrameLocks xmlns:a="http://schemas.openxmlformats.org/drawingml/2006/main" noChangeAspect="1"/>
+            </wp:cNvGraphicFramePr>
+            <a:graphic xmlns:a="http://schemas.openxmlformats.org/drawingml/2006/main">
+              <a:graphicData uri="http://schemas.openxmlformats.org/drawingml/2006/picture">
+                <pic:pic xmlns:pic="http://schemas.openxmlformats.org/drawingml/2006/picture">
+                  <pic:nvPicPr>
+                    <pic:cNvPr id="0" name=""/>
+                    <pic:cNvPicPr/>
+                  </pic:nvPicPr>
+                  <pic:blipFill>
+                    <a:blip r:embed="rId34"/>
+                    <a:stretch>
+                      <a:fillRect/>
+                    </a:stretch>
+                  </pic:blipFill>
+                  <pic:spPr>
+                    <a:xfrm>
+                      <a:off x="0" y="0"/>
+                      <a:ext cx="4846320" cy="1805940"/>
+                    </a:xfrm>
+                    <a:prstGeom prst="rect">
+                      <a:avLst/>
+                    </a:prstGeom>
+                    <a:ln>
+                      <a:solidFill>
+                        <a:schemeClr val="tx1"/>
+                      </a:solidFill>
+                    </a:ln>
+                  </pic:spPr>
+                </pic:pic>
+              </a:graphicData>
+            </a:graphic>
+          </wp:inline>
+        </w:drawing>
+      </w:r>
+    </w:p>
+    <w:p>
+      <w:pPr>
+        <w:pStyle w:val="ListParagraph"/>
+        <w:numPr>
+          <w:ilvl w:val="0"/>
+          <w:numId w:val="4"/>
+        </w:numPr>
+        <w:spacing w:after="0"/>
+      </w:pPr>
+      <w:r>
+        <w:lastRenderedPageBreak/>
+        <w:t xml:space="preserve">Now we can see additional 2 GB space available on volume group </w:t>
+      </w:r>
+      <w:r>
+        <w:t>’</w:t>
+      </w:r>
+      <w:r>
+        <w:t>vol_group_sd_b2_c1</w:t>
+      </w:r>
+      <w:r>
+        <w:t>’</w:t>
+      </w:r>
+      <w:r>
+        <w:t>. We can use ‘</w:t>
+      </w:r>
+      <w:proofErr w:type="spellStart"/>
+      <w:r>
+        <w:t>lvresize</w:t>
+      </w:r>
+      <w:proofErr w:type="spellEnd"/>
+      <w:r>
+        <w:t>’ command to resize logical</w:t>
+      </w:r>
+      <w:r>
+        <w:t xml:space="preserve"> </w:t>
+      </w:r>
+      <w:r>
+        <w:t>volume.</w:t>
+      </w:r>
+      <w:r>
+        <w:t xml:space="preserve"> As per our requirement we need only 1 GB of additional space.</w:t>
+      </w:r>
+    </w:p>
+    <w:p>
+      <w:pPr>
+        <w:spacing w:after="0"/>
+      </w:pPr>
+      <w:r>
+        <w:rPr>
+          <w:noProof/>
+          <w:lang w:eastAsia="en-IN"/>
+        </w:rPr>
+        <w:drawing>
+          <wp:inline distT="0" distB="0" distL="0" distR="0" wp14:anchorId="4B7706D5" wp14:editId="0B94B699">
+            <wp:extent cx="5943600" cy="2946400"/>
+            <wp:effectExtent l="19050" t="19050" r="19050" b="25400"/>
+            <wp:docPr id="30" name="Picture 30"/>
+            <wp:cNvGraphicFramePr>
+              <a:graphicFrameLocks xmlns:a="http://schemas.openxmlformats.org/drawingml/2006/main" noChangeAspect="1"/>
+            </wp:cNvGraphicFramePr>
+            <a:graphic xmlns:a="http://schemas.openxmlformats.org/drawingml/2006/main">
+              <a:graphicData uri="http://schemas.openxmlformats.org/drawingml/2006/picture">
+                <pic:pic xmlns:pic="http://schemas.openxmlformats.org/drawingml/2006/picture">
+                  <pic:nvPicPr>
+                    <pic:cNvPr id="0" name=""/>
+                    <pic:cNvPicPr/>
+                  </pic:nvPicPr>
+                  <pic:blipFill>
+                    <a:blip r:embed="rId35"/>
+                    <a:stretch>
+                      <a:fillRect/>
+                    </a:stretch>
+                  </pic:blipFill>
+                  <pic:spPr>
+                    <a:xfrm>
+                      <a:off x="0" y="0"/>
+                      <a:ext cx="5943600" cy="2946400"/>
+                    </a:xfrm>
+                    <a:prstGeom prst="rect">
+                      <a:avLst/>
+                    </a:prstGeom>
+                    <a:ln>
+                      <a:solidFill>
+                        <a:schemeClr val="tx1"/>
+                      </a:solidFill>
+                    </a:ln>
+                  </pic:spPr>
+                </pic:pic>
+              </a:graphicData>
+            </a:graphic>
+          </wp:inline>
+        </w:drawing>
+      </w:r>
+    </w:p>
+    <w:p>
+      <w:pPr>
+        <w:spacing w:after="0"/>
+      </w:pPr>
+    </w:p>
+    <w:p>
+      <w:pPr>
+        <w:spacing w:after="0"/>
+      </w:pPr>
+      <w:r>
+        <w:t xml:space="preserve">Command: </w:t>
+      </w:r>
+      <w:proofErr w:type="spellStart"/>
+      <w:r>
+        <w:t>lvresize</w:t>
+      </w:r>
+      <w:proofErr w:type="spellEnd"/>
+      <w:r>
+        <w:t xml:space="preserve"> –r –L +1G &lt;</w:t>
+      </w:r>
+      <w:proofErr w:type="spellStart"/>
+      <w:r>
+        <w:t>logical_volume_name</w:t>
+      </w:r>
+      <w:proofErr w:type="spellEnd"/>
+      <w:r>
+        <w:t>&gt;</w:t>
+      </w:r>
+    </w:p>
+    <w:p>
+      <w:pPr>
+        <w:spacing w:after="0"/>
+      </w:pPr>
+      <w:r>
+        <w:tab/>
+        <w:t xml:space="preserve">     -</w:t>
+      </w:r>
+      <w:proofErr w:type="gramStart"/>
+      <w:r>
+        <w:t>r :</w:t>
+      </w:r>
+      <w:proofErr w:type="gramEnd"/>
+      <w:r>
+        <w:t xml:space="preserve"> file </w:t>
+      </w:r>
+      <w:proofErr w:type="spellStart"/>
+      <w:r>
+        <w:t>syatem</w:t>
+      </w:r>
+      <w:proofErr w:type="spellEnd"/>
+      <w:r>
+        <w:t xml:space="preserve"> need to resize as well.</w:t>
+      </w:r>
+    </w:p>
+    <w:p>
+      <w:pPr>
+        <w:spacing w:after="0"/>
+      </w:pPr>
+      <w:r>
+        <w:tab/>
+        <w:t xml:space="preserve">     -L: provide size in terms of MB</w:t>
+      </w:r>
+      <w:proofErr w:type="gramStart"/>
+      <w:r>
+        <w:t>,GB</w:t>
+      </w:r>
+      <w:proofErr w:type="gramEnd"/>
+      <w:r>
+        <w:t xml:space="preserve"> </w:t>
+      </w:r>
+      <w:proofErr w:type="spellStart"/>
+      <w:r>
+        <w:t>etc</w:t>
+      </w:r>
+      <w:proofErr w:type="spellEnd"/>
+    </w:p>
+    <w:p>
+      <w:pPr>
+        <w:spacing w:after="0"/>
+      </w:pPr>
+      <w:r>
+        <w:tab/>
+        <w:t>+</w:t>
+      </w:r>
+      <w:proofErr w:type="gramStart"/>
+      <w:r>
+        <w:t>1G :</w:t>
+      </w:r>
+      <w:proofErr w:type="gramEnd"/>
+      <w:r>
+        <w:t xml:space="preserve"> add 1 GB, -1G : reduce by 1 GB</w:t>
+      </w:r>
+    </w:p>
+    <w:p>
+      <w:pPr>
+        <w:spacing w:after="0"/>
+      </w:pPr>
+      <w:r>
+        <w:rPr>
+          <w:noProof/>
+          <w:lang w:eastAsia="en-IN"/>
+        </w:rPr>
+        <w:drawing>
+          <wp:inline distT="0" distB="0" distL="0" distR="0" wp14:anchorId="5762772F" wp14:editId="7DDC151F">
+            <wp:extent cx="5943600" cy="1831975"/>
+            <wp:effectExtent l="19050" t="19050" r="19050" b="15875"/>
+            <wp:docPr id="31" name="Picture 31"/>
+            <wp:cNvGraphicFramePr>
+              <a:graphicFrameLocks xmlns:a="http://schemas.openxmlformats.org/drawingml/2006/main" noChangeAspect="1"/>
+            </wp:cNvGraphicFramePr>
+            <a:graphic xmlns:a="http://schemas.openxmlformats.org/drawingml/2006/main">
+              <a:graphicData uri="http://schemas.openxmlformats.org/drawingml/2006/picture">
+                <pic:pic xmlns:pic="http://schemas.openxmlformats.org/drawingml/2006/picture">
+                  <pic:nvPicPr>
+                    <pic:cNvPr id="0" name=""/>
+                    <pic:cNvPicPr/>
+                  </pic:nvPicPr>
+                  <pic:blipFill>
+                    <a:blip r:embed="rId36"/>
+                    <a:stretch>
+                      <a:fillRect/>
+                    </a:stretch>
+                  </pic:blipFill>
+                  <pic:spPr>
+                    <a:xfrm>
+                      <a:off x="0" y="0"/>
+                      <a:ext cx="5943600" cy="1831975"/>
+                    </a:xfrm>
+                    <a:prstGeom prst="rect">
+                      <a:avLst/>
+                    </a:prstGeom>
+                    <a:ln>
+                      <a:solidFill>
+                        <a:schemeClr val="tx1"/>
+                      </a:solidFill>
+                    </a:ln>
+                  </pic:spPr>
+                </pic:pic>
+              </a:graphicData>
+            </a:graphic>
+          </wp:inline>
+        </w:drawing>
+      </w:r>
+    </w:p>
+    <w:p>
+      <w:pPr>
+        <w:spacing w:after="0"/>
+      </w:pPr>
+    </w:p>
+    <w:p>
+      <w:pPr>
+        <w:spacing w:after="0"/>
+      </w:pPr>
+    </w:p>
+    <w:p>
+      <w:pPr>
+        <w:pStyle w:val="ListParagraph"/>
+        <w:numPr>
+          <w:ilvl w:val="0"/>
+          <w:numId w:val="4"/>
+        </w:numPr>
+        <w:spacing w:after="0"/>
+      </w:pPr>
+      <w:r>
+        <w:t>Mount the logical volume</w:t>
+      </w:r>
+    </w:p>
+    <w:p>
+      <w:pPr>
+        <w:spacing w:after="0"/>
+      </w:pPr>
+      <w:r>
+        <w:rPr>
+          <w:noProof/>
+          <w:lang w:eastAsia="en-IN"/>
+        </w:rPr>
+        <w:drawing>
+          <wp:inline distT="0" distB="0" distL="0" distR="0" wp14:anchorId="63B5243B" wp14:editId="373BDFB9">
+            <wp:extent cx="4149817" cy="2240280"/>
+            <wp:effectExtent l="19050" t="19050" r="22225" b="26670"/>
+            <wp:docPr id="32" name="Picture 32"/>
+            <wp:cNvGraphicFramePr>
+              <a:graphicFrameLocks xmlns:a="http://schemas.openxmlformats.org/drawingml/2006/main" noChangeAspect="1"/>
+            </wp:cNvGraphicFramePr>
+            <a:graphic xmlns:a="http://schemas.openxmlformats.org/drawingml/2006/main">
+              <a:graphicData uri="http://schemas.openxmlformats.org/drawingml/2006/picture">
+                <pic:pic xmlns:pic="http://schemas.openxmlformats.org/drawingml/2006/picture">
+                  <pic:nvPicPr>
+                    <pic:cNvPr id="0" name=""/>
+                    <pic:cNvPicPr/>
+                  </pic:nvPicPr>
+                  <pic:blipFill>
+                    <a:blip r:embed="rId37"/>
+                    <a:stretch>
+                      <a:fillRect/>
+                    </a:stretch>
+                  </pic:blipFill>
+                  <pic:spPr>
+                    <a:xfrm>
+                      <a:off x="0" y="0"/>
+                      <a:ext cx="4155144" cy="2243156"/>
+                    </a:xfrm>
+                    <a:prstGeom prst="rect">
+                      <a:avLst/>
+                    </a:prstGeom>
+                    <a:ln>
+                      <a:solidFill>
+                        <a:schemeClr val="tx1"/>
+                      </a:solidFill>
+                    </a:ln>
+                  </pic:spPr>
+                </pic:pic>
+              </a:graphicData>
+            </a:graphic>
+          </wp:inline>
+        </w:drawing>
+      </w:r>
+    </w:p>
+    <w:p>
+      <w:pPr>
+        <w:spacing w:after="0"/>
+      </w:pPr>
+    </w:p>
+    <w:p>
+      <w:pPr>
+        <w:spacing w:after="0"/>
+      </w:pPr>
+      <w:r>
+        <w:rPr>
+          <w:noProof/>
+          <w:lang w:eastAsia="en-IN"/>
+        </w:rPr>
+        <w:lastRenderedPageBreak/>
+        <w:drawing>
+          <wp:inline distT="0" distB="0" distL="0" distR="0" wp14:anchorId="44E1063D" wp14:editId="7568C510">
+            <wp:extent cx="5943600" cy="2011680"/>
+            <wp:effectExtent l="0" t="0" r="0" b="7620"/>
+            <wp:docPr id="34" name="Picture 34"/>
+            <wp:cNvGraphicFramePr>
+              <a:graphicFrameLocks xmlns:a="http://schemas.openxmlformats.org/drawingml/2006/main" noChangeAspect="1"/>
+            </wp:cNvGraphicFramePr>
+            <a:graphic xmlns:a="http://schemas.openxmlformats.org/drawingml/2006/main">
+              <a:graphicData uri="http://schemas.openxmlformats.org/drawingml/2006/picture">
+                <pic:pic xmlns:pic="http://schemas.openxmlformats.org/drawingml/2006/picture">
+                  <pic:nvPicPr>
+                    <pic:cNvPr id="0" name=""/>
+                    <pic:cNvPicPr/>
+                  </pic:nvPicPr>
+                  <pic:blipFill>
+                    <a:blip r:embed="rId38"/>
+                    <a:stretch>
+                      <a:fillRect/>
+                    </a:stretch>
+                  </pic:blipFill>
+                  <pic:spPr>
+                    <a:xfrm>
+                      <a:off x="0" y="0"/>
+                      <a:ext cx="5943600" cy="2011680"/>
+                    </a:xfrm>
+                    <a:prstGeom prst="rect">
+                      <a:avLst/>
+                    </a:prstGeom>
+                  </pic:spPr>
+                </pic:pic>
+              </a:graphicData>
+            </a:graphic>
+          </wp:inline>
+        </w:drawing>
+      </w:r>
+      <w:bookmarkStart w:id="0" w:name="_GoBack"/>
+      <w:bookmarkEnd w:id="0"/>
+    </w:p>
+    <w:p>
+      <w:pPr>
+        <w:spacing w:after="0"/>
+      </w:pPr>
+      <w:r>
+        <w:rPr>
+          <w:noProof/>
+          <w:lang w:eastAsia="en-IN"/>
+        </w:rPr>
+        <w:drawing>
+          <wp:inline distT="0" distB="0" distL="0" distR="0" wp14:anchorId="7DC64DA7" wp14:editId="3B9DE9C4">
+            <wp:extent cx="4663440" cy="1333500"/>
+            <wp:effectExtent l="19050" t="19050" r="22860" b="19050"/>
+            <wp:docPr id="33" name="Picture 33"/>
+            <wp:cNvGraphicFramePr>
+              <a:graphicFrameLocks xmlns:a="http://schemas.openxmlformats.org/drawingml/2006/main" noChangeAspect="1"/>
+            </wp:cNvGraphicFramePr>
+            <a:graphic xmlns:a="http://schemas.openxmlformats.org/drawingml/2006/main">
+              <a:graphicData uri="http://schemas.openxmlformats.org/drawingml/2006/picture">
+                <pic:pic xmlns:pic="http://schemas.openxmlformats.org/drawingml/2006/picture">
+                  <pic:nvPicPr>
+                    <pic:cNvPr id="0" name=""/>
+                    <pic:cNvPicPr/>
+                  </pic:nvPicPr>
+                  <pic:blipFill>
+                    <a:blip r:embed="rId39"/>
+                    <a:stretch>
+                      <a:fillRect/>
+                    </a:stretch>
+                  </pic:blipFill>
+                  <pic:spPr>
+                    <a:xfrm>
+                      <a:off x="0" y="0"/>
+                      <a:ext cx="4663440" cy="1333500"/>
+                    </a:xfrm>
+                    <a:prstGeom prst="rect">
+                      <a:avLst/>
+                    </a:prstGeom>
+                    <a:ln>
+                      <a:solidFill>
+                        <a:schemeClr val="tx1"/>
+                      </a:solidFill>
+                    </a:ln>
+                  </pic:spPr>
+                </pic:pic>
+              </a:graphicData>
+            </a:graphic>
+          </wp:inline>
+        </w:drawing>
+      </w:r>
+    </w:p>
     <w:sectPr>
       <w:pgSz w:w="11906" w:h="16838"/>
       <w:pgMar w:top="720" w:right="720" w:bottom="720" w:left="720" w:header="708" w:footer="708" w:gutter="0"/>
@@ -2860,6 +4303,95 @@
       </w:pPr>
     </w:lvl>
   </w:abstractNum>
+  <w:abstractNum w:abstractNumId="3">
+    <w:nsid w:val="701B0DA9"/>
+    <w:multiLevelType w:val="hybridMultilevel"/>
+    <w:tmpl w:val="FE441162"/>
+    <w:lvl w:ilvl="0" w:tplc="4009000F">
+      <w:start w:val="1"/>
+      <w:numFmt w:val="decimal"/>
+      <w:lvlText w:val="%1."/>
+      <w:lvlJc w:val="left"/>
+      <w:pPr>
+        <w:ind w:left="720" w:hanging="360"/>
+      </w:pPr>
+      <w:rPr>
+        <w:rFonts w:hint="default"/>
+      </w:rPr>
+    </w:lvl>
+    <w:lvl w:ilvl="1" w:tplc="40090019" w:tentative="1">
+      <w:start w:val="1"/>
+      <w:numFmt w:val="lowerLetter"/>
+      <w:lvlText w:val="%2."/>
+      <w:lvlJc w:val="left"/>
+      <w:pPr>
+        <w:ind w:left="1440" w:hanging="360"/>
+      </w:pPr>
+    </w:lvl>
+    <w:lvl w:ilvl="2" w:tplc="4009001B" w:tentative="1">
+      <w:start w:val="1"/>
+      <w:numFmt w:val="lowerRoman"/>
+      <w:lvlText w:val="%3."/>
+      <w:lvlJc w:val="right"/>
+      <w:pPr>
+        <w:ind w:left="2160" w:hanging="180"/>
+      </w:pPr>
+    </w:lvl>
+    <w:lvl w:ilvl="3" w:tplc="4009000F" w:tentative="1">
+      <w:start w:val="1"/>
+      <w:numFmt w:val="decimal"/>
+      <w:lvlText w:val="%4."/>
+      <w:lvlJc w:val="left"/>
+      <w:pPr>
+        <w:ind w:left="2880" w:hanging="360"/>
+      </w:pPr>
+    </w:lvl>
+    <w:lvl w:ilvl="4" w:tplc="40090019" w:tentative="1">
+      <w:start w:val="1"/>
+      <w:numFmt w:val="lowerLetter"/>
+      <w:lvlText w:val="%5."/>
+      <w:lvlJc w:val="left"/>
+      <w:pPr>
+        <w:ind w:left="3600" w:hanging="360"/>
+      </w:pPr>
+    </w:lvl>
+    <w:lvl w:ilvl="5" w:tplc="4009001B" w:tentative="1">
+      <w:start w:val="1"/>
+      <w:numFmt w:val="lowerRoman"/>
+      <w:lvlText w:val="%6."/>
+      <w:lvlJc w:val="right"/>
+      <w:pPr>
+        <w:ind w:left="4320" w:hanging="180"/>
+      </w:pPr>
+    </w:lvl>
+    <w:lvl w:ilvl="6" w:tplc="4009000F" w:tentative="1">
+      <w:start w:val="1"/>
+      <w:numFmt w:val="decimal"/>
+      <w:lvlText w:val="%7."/>
+      <w:lvlJc w:val="left"/>
+      <w:pPr>
+        <w:ind w:left="5040" w:hanging="360"/>
+      </w:pPr>
+    </w:lvl>
+    <w:lvl w:ilvl="7" w:tplc="40090019" w:tentative="1">
+      <w:start w:val="1"/>
+      <w:numFmt w:val="lowerLetter"/>
+      <w:lvlText w:val="%8."/>
+      <w:lvlJc w:val="left"/>
+      <w:pPr>
+        <w:ind w:left="5760" w:hanging="360"/>
+      </w:pPr>
+    </w:lvl>
+    <w:lvl w:ilvl="8" w:tplc="4009001B" w:tentative="1">
+      <w:start w:val="1"/>
+      <w:numFmt w:val="lowerRoman"/>
+      <w:lvlText w:val="%9."/>
+      <w:lvlJc w:val="right"/>
+      <w:pPr>
+        <w:ind w:left="6480" w:hanging="180"/>
+      </w:pPr>
+    </w:lvl>
+  </w:abstractNum>
   <w:num w:numId="1">
     <w:abstractNumId w:val="0"/>
   </w:num>
@@ -2868,6 +4400,9 @@
   </w:num>
   <w:num w:numId="3">
     <w:abstractNumId w:val="2"/>
+  </w:num>
+  <w:num w:numId="4">
+    <w:abstractNumId w:val="3"/>
   </w:num>
 </w:numbering>
 </file>

</xml_diff>